<commit_message>
Day 16 (21/11): Subqueries (WHERE clause)
</commit_message>
<xml_diff>
--- a/Day-16/Day-16.docx
+++ b/Day-16/Day-16.docx
@@ -20,7 +20,7 @@
           <w:b/>
           <w:bCs/>
         </w:rPr>
-        <w:t>Day 14 | 21-Days SQL Challenge by Indian Data Club</w:t>
+        <w:t>Day 16 | 21-Days SQL Challenge by Indian Data Club</w:t>
       </w:r>
     </w:p>
     <w:p>
@@ -41,13 +41,33 @@
           <w:b/>
           <w:bCs/>
         </w:rPr>
-        <w:t>LEFT JOIN</w:t>
-      </w:r>
-      <w:r>
-        <w:rPr>
-          <w:rFonts w:ascii="Segoe UI Emoji" w:hAnsi="Segoe UI Emoji" w:cs="Segoe UI Emoji"/>
-        </w:rPr>
-        <w:t xml:space="preserve"> and </w:t>
+        <w:t>Subqueries in the WHERE clause</w:t>
+      </w:r>
+      <w:r>
+        <w:rPr>
+          <w:rFonts w:ascii="Segoe UI Emoji" w:hAnsi="Segoe UI Emoji" w:cs="Segoe UI Emoji"/>
+        </w:rPr>
+        <w:t xml:space="preserve"> — a powerful SQL feature that allows us to filter results dynamically based on another query 🔍</w:t>
+      </w:r>
+    </w:p>
+    <w:p>
+      <w:pPr>
+        <w:rPr>
+          <w:rFonts w:ascii="Segoe UI Emoji" w:hAnsi="Segoe UI Emoji" w:cs="Segoe UI Emoji"/>
+        </w:rPr>
+      </w:pPr>
+      <w:r>
+        <w:rPr>
+          <w:rFonts w:ascii="Segoe UI Emoji" w:hAnsi="Segoe UI Emoji" w:cs="Segoe UI Emoji"/>
+        </w:rPr>
+        <w:t>Through this session, I learned how to:</w:t>
+      </w:r>
+      <w:r>
+        <w:rPr>
+          <w:rFonts w:ascii="Segoe UI Emoji" w:hAnsi="Segoe UI Emoji" w:cs="Segoe UI Emoji"/>
+        </w:rPr>
+        <w:br/>
+        <w:t xml:space="preserve">✔️ Use </w:t>
       </w:r>
       <w:r>
         <w:rPr>
@@ -55,13 +75,13 @@
           <w:b/>
           <w:bCs/>
         </w:rPr>
-        <w:t>RIGHT JOIN</w:t>
-      </w:r>
-      <w:r>
-        <w:rPr>
-          <w:rFonts w:ascii="Segoe UI Emoji" w:hAnsi="Segoe UI Emoji" w:cs="Segoe UI Emoji"/>
-        </w:rPr>
-        <w:t xml:space="preserve"> — two powerful SQL joins that help us include unmatched records and get a </w:t>
+        <w:t>single-value</w:t>
+      </w:r>
+      <w:r>
+        <w:rPr>
+          <w:rFonts w:ascii="Segoe UI Emoji" w:hAnsi="Segoe UI Emoji" w:cs="Segoe UI Emoji"/>
+        </w:rPr>
+        <w:t xml:space="preserve">, </w:t>
       </w:r>
       <w:r>
         <w:rPr>
@@ -69,33 +89,13 @@
           <w:b/>
           <w:bCs/>
         </w:rPr>
-        <w:t>complete picture of our data</w:t>
-      </w:r>
-      <w:r>
-        <w:rPr>
-          <w:rFonts w:ascii="Segoe UI Emoji" w:hAnsi="Segoe UI Emoji" w:cs="Segoe UI Emoji"/>
-        </w:rPr>
-        <w:t xml:space="preserve"> 🔍</w:t>
-      </w:r>
-    </w:p>
-    <w:p>
-      <w:pPr>
-        <w:rPr>
-          <w:rFonts w:ascii="Segoe UI Emoji" w:hAnsi="Segoe UI Emoji" w:cs="Segoe UI Emoji"/>
-        </w:rPr>
-      </w:pPr>
-      <w:r>
-        <w:rPr>
-          <w:rFonts w:ascii="Segoe UI Emoji" w:hAnsi="Segoe UI Emoji" w:cs="Segoe UI Emoji"/>
-        </w:rPr>
-        <w:t>Through this session, I learned how to:</w:t>
-      </w:r>
-      <w:r>
-        <w:rPr>
-          <w:rFonts w:ascii="Segoe UI Emoji" w:hAnsi="Segoe UI Emoji" w:cs="Segoe UI Emoji"/>
-        </w:rPr>
-        <w:br/>
-        <w:t xml:space="preserve">✔️ Use </w:t>
+        <w:t>multi-value</w:t>
+      </w:r>
+      <w:r>
+        <w:rPr>
+          <w:rFonts w:ascii="Segoe UI Emoji" w:hAnsi="Segoe UI Emoji" w:cs="Segoe UI Emoji"/>
+        </w:rPr>
+        <w:t xml:space="preserve">, and </w:t>
       </w:r>
       <w:r>
         <w:rPr>
@@ -103,20 +103,20 @@
           <w:b/>
           <w:bCs/>
         </w:rPr>
-        <w:t>LEFT JOIN</w:t>
-      </w:r>
-      <w:r>
-        <w:rPr>
-          <w:rFonts w:ascii="Segoe UI Emoji" w:hAnsi="Segoe UI Emoji" w:cs="Segoe UI Emoji"/>
-        </w:rPr>
-        <w:t xml:space="preserve"> to include all rows from the left table and matching rows from the right table</w:t>
+        <w:t>EXISTS</w:t>
+      </w:r>
+      <w:r>
+        <w:rPr>
+          <w:rFonts w:ascii="Segoe UI Emoji" w:hAnsi="Segoe UI Emoji" w:cs="Segoe UI Emoji"/>
+        </w:rPr>
+        <w:t xml:space="preserve"> subqueries</w:t>
       </w:r>
       <w:r>
         <w:rPr>
           <w:rFonts w:ascii="Segoe UI Emoji" w:hAnsi="Segoe UI Emoji" w:cs="Segoe UI Emoji"/>
         </w:rPr>
         <w:br/>
-        <w:t xml:space="preserve">✔️ Apply </w:t>
+        <w:t xml:space="preserve">✔️ Write </w:t>
       </w:r>
       <w:r>
         <w:rPr>
@@ -124,20 +124,20 @@
           <w:b/>
           <w:bCs/>
         </w:rPr>
-        <w:t>RIGHT JOIN</w:t>
-      </w:r>
-      <w:r>
-        <w:rPr>
-          <w:rFonts w:ascii="Segoe UI Emoji" w:hAnsi="Segoe UI Emoji" w:cs="Segoe UI Emoji"/>
-        </w:rPr>
-        <w:t xml:space="preserve"> for the reverse scenario</w:t>
+        <w:t>correlated subqueries</w:t>
+      </w:r>
+      <w:r>
+        <w:rPr>
+          <w:rFonts w:ascii="Segoe UI Emoji" w:hAnsi="Segoe UI Emoji" w:cs="Segoe UI Emoji"/>
+        </w:rPr>
+        <w:t xml:space="preserve"> that reference the outer query</w:t>
       </w:r>
       <w:r>
         <w:rPr>
           <w:rFonts w:ascii="Segoe UI Emoji" w:hAnsi="Segoe UI Emoji" w:cs="Segoe UI Emoji"/>
         </w:rPr>
         <w:br/>
-        <w:t xml:space="preserve">✔️ Handle missing data using </w:t>
+        <w:t xml:space="preserve">✔️ Handle </w:t>
       </w:r>
       <w:r>
         <w:rPr>
@@ -145,20 +145,40 @@
           <w:b/>
           <w:bCs/>
         </w:rPr>
-        <w:t>COALESCE()</w:t>
-      </w:r>
-      <w:r>
-        <w:rPr>
-          <w:rFonts w:ascii="Segoe UI Emoji" w:hAnsi="Segoe UI Emoji" w:cs="Segoe UI Emoji"/>
-        </w:rPr>
-        <w:t xml:space="preserve"> to replace NULLs</w:t>
+        <w:t>NULLs in NOT IN</w:t>
+      </w:r>
+      <w:r>
+        <w:rPr>
+          <w:rFonts w:ascii="Segoe UI Emoji" w:hAnsi="Segoe UI Emoji" w:cs="Segoe UI Emoji"/>
+        </w:rPr>
+        <w:t xml:space="preserve"> conditions properly</w:t>
       </w:r>
       <w:r>
         <w:rPr>
           <w:rFonts w:ascii="Segoe UI Emoji" w:hAnsi="Segoe UI Emoji" w:cs="Segoe UI Emoji"/>
         </w:rPr>
         <w:br/>
-        <w:t xml:space="preserve">✔️ Find </w:t>
+        <w:t>✔️ Compare results against aggregated data (like averages)</w:t>
+      </w:r>
+      <w:r>
+        <w:rPr>
+          <w:rFonts w:ascii="Segoe UI Emoji" w:hAnsi="Segoe UI Emoji" w:cs="Segoe UI Emoji"/>
+        </w:rPr>
+        <w:br/>
+        <w:t>✔️ Use subqueries to create advanced filtering logic efficiently</w:t>
+      </w:r>
+    </w:p>
+    <w:p>
+      <w:pPr>
+        <w:rPr>
+          <w:rFonts w:ascii="Segoe UI Emoji" w:hAnsi="Segoe UI Emoji" w:cs="Segoe UI Emoji"/>
+        </w:rPr>
+      </w:pPr>
+      <w:r>
+        <w:rPr>
+          <w:rFonts w:ascii="Segoe UI Emoji" w:hAnsi="Segoe UI Emoji" w:cs="Segoe UI Emoji"/>
+        </w:rPr>
+        <w:t xml:space="preserve">💡 </w:t>
       </w:r>
       <w:r>
         <w:rPr>
@@ -166,20 +186,14 @@
           <w:b/>
           <w:bCs/>
         </w:rPr>
-        <w:t>non-matching records</w:t>
-      </w:r>
-      <w:r>
-        <w:rPr>
-          <w:rFonts w:ascii="Segoe UI Emoji" w:hAnsi="Segoe UI Emoji" w:cs="Segoe UI Emoji"/>
-        </w:rPr>
-        <w:t xml:space="preserve"> using WHERE column IS NULL</w:t>
+        <w:t>Day 16 Challenge Question:</w:t>
       </w:r>
       <w:r>
         <w:rPr>
           <w:rFonts w:ascii="Segoe UI Emoji" w:hAnsi="Segoe UI Emoji" w:cs="Segoe UI Emoji"/>
         </w:rPr>
         <w:br/>
-        <w:t xml:space="preserve">✔️ Understand the difference between </w:t>
+        <w:t xml:space="preserve">Find all patients who were admitted to services that had at least one week where patients were refused </w:t>
       </w:r>
       <w:r>
         <w:rPr>
@@ -187,13 +201,13 @@
           <w:b/>
           <w:bCs/>
         </w:rPr>
-        <w:t>ON</w:t>
-      </w:r>
-      <w:r>
-        <w:rPr>
-          <w:rFonts w:ascii="Segoe UI Emoji" w:hAnsi="Segoe UI Emoji" w:cs="Segoe UI Emoji"/>
-        </w:rPr>
-        <w:t xml:space="preserve"> and </w:t>
+        <w:t>AND</w:t>
+      </w:r>
+      <w:r>
+        <w:rPr>
+          <w:rFonts w:ascii="Segoe UI Emoji" w:hAnsi="Segoe UI Emoji" w:cs="Segoe UI Emoji"/>
+        </w:rPr>
+        <w:t xml:space="preserve"> the average patient satisfaction for that service was </w:t>
       </w:r>
       <w:r>
         <w:rPr>
@@ -201,26 +215,33 @@
           <w:b/>
           <w:bCs/>
         </w:rPr>
-        <w:t>WHERE</w:t>
-      </w:r>
-      <w:r>
-        <w:rPr>
-          <w:rFonts w:ascii="Segoe UI Emoji" w:hAnsi="Segoe UI Emoji" w:cs="Segoe UI Emoji"/>
-        </w:rPr>
-        <w:t xml:space="preserve"> in LEFT JOIN filtering</w:t>
-      </w:r>
-    </w:p>
-    <w:p>
-      <w:pPr>
-        <w:rPr>
-          <w:rFonts w:ascii="Segoe UI Emoji" w:hAnsi="Segoe UI Emoji" w:cs="Segoe UI Emoji"/>
-        </w:rPr>
-      </w:pPr>
-      <w:r>
-        <w:rPr>
-          <w:rFonts w:ascii="Segoe UI Emoji" w:hAnsi="Segoe UI Emoji" w:cs="Segoe UI Emoji"/>
-        </w:rPr>
-        <w:t xml:space="preserve">💡 </w:t>
+        <w:t>below the overall hospital average satisfaction</w:t>
+      </w:r>
+      <w:r>
+        <w:rPr>
+          <w:rFonts w:ascii="Segoe UI Emoji" w:hAnsi="Segoe UI Emoji" w:cs="Segoe UI Emoji"/>
+        </w:rPr>
+        <w:t>.</w:t>
+      </w:r>
+      <w:r>
+        <w:rPr>
+          <w:rFonts w:ascii="Segoe UI Emoji" w:hAnsi="Segoe UI Emoji" w:cs="Segoe UI Emoji"/>
+        </w:rPr>
+        <w:br/>
+        <w:t>Display: patient_id, name, service, and satisfaction.</w:t>
+      </w:r>
+    </w:p>
+    <w:p>
+      <w:pPr>
+        <w:rPr>
+          <w:rFonts w:ascii="Segoe UI Emoji" w:hAnsi="Segoe UI Emoji" w:cs="Segoe UI Emoji"/>
+        </w:rPr>
+      </w:pPr>
+      <w:r>
+        <w:rPr>
+          <w:rFonts w:ascii="Segoe UI Emoji" w:hAnsi="Segoe UI Emoji" w:cs="Segoe UI Emoji"/>
+        </w:rPr>
+        <w:t xml:space="preserve">🧠 </w:t>
       </w:r>
       <w:r>
         <w:rPr>
@@ -228,14 +249,373 @@
           <w:b/>
           <w:bCs/>
         </w:rPr>
-        <w:t>Day 14 Challenge Question:</w:t>
-      </w:r>
-      <w:r>
-        <w:rPr>
-          <w:rFonts w:ascii="Segoe UI Emoji" w:hAnsi="Segoe UI Emoji" w:cs="Segoe UI Emoji"/>
-        </w:rPr>
-        <w:br/>
-        <w:t xml:space="preserve">Create a </w:t>
+        <w:t>SQL Query Used:</w:t>
+      </w:r>
+    </w:p>
+    <w:p>
+      <w:pPr>
+        <w:rPr>
+          <w:rFonts w:ascii="Segoe UI Emoji" w:hAnsi="Segoe UI Emoji" w:cs="Segoe UI Emoji"/>
+        </w:rPr>
+      </w:pPr>
+      <w:r>
+        <w:rPr>
+          <w:rFonts w:ascii="Segoe UI Emoji" w:hAnsi="Segoe UI Emoji" w:cs="Segoe UI Emoji"/>
+        </w:rPr>
+        <w:t>SELECT</w:t>
+      </w:r>
+    </w:p>
+    <w:p>
+      <w:pPr>
+        <w:rPr>
+          <w:rFonts w:ascii="Segoe UI Emoji" w:hAnsi="Segoe UI Emoji" w:cs="Segoe UI Emoji"/>
+        </w:rPr>
+      </w:pPr>
+      <w:r>
+        <w:rPr>
+          <w:rFonts w:ascii="Segoe UI Emoji" w:hAnsi="Segoe UI Emoji" w:cs="Segoe UI Emoji"/>
+        </w:rPr>
+        <w:t xml:space="preserve">    </w:t>
+      </w:r>
+      <w:proofErr w:type="gramStart"/>
+      <w:r>
+        <w:rPr>
+          <w:rFonts w:ascii="Segoe UI Emoji" w:hAnsi="Segoe UI Emoji" w:cs="Segoe UI Emoji"/>
+        </w:rPr>
+        <w:t>p.patient</w:t>
+      </w:r>
+      <w:proofErr w:type="gramEnd"/>
+      <w:r>
+        <w:rPr>
+          <w:rFonts w:ascii="Segoe UI Emoji" w:hAnsi="Segoe UI Emoji" w:cs="Segoe UI Emoji"/>
+        </w:rPr>
+        <w:t>_id,</w:t>
+      </w:r>
+    </w:p>
+    <w:p>
+      <w:pPr>
+        <w:rPr>
+          <w:rFonts w:ascii="Segoe UI Emoji" w:hAnsi="Segoe UI Emoji" w:cs="Segoe UI Emoji"/>
+        </w:rPr>
+      </w:pPr>
+      <w:r>
+        <w:rPr>
+          <w:rFonts w:ascii="Segoe UI Emoji" w:hAnsi="Segoe UI Emoji" w:cs="Segoe UI Emoji"/>
+        </w:rPr>
+        <w:t xml:space="preserve">    p.name,</w:t>
+      </w:r>
+    </w:p>
+    <w:p>
+      <w:pPr>
+        <w:rPr>
+          <w:rFonts w:ascii="Segoe UI Emoji" w:hAnsi="Segoe UI Emoji" w:cs="Segoe UI Emoji"/>
+        </w:rPr>
+      </w:pPr>
+      <w:r>
+        <w:rPr>
+          <w:rFonts w:ascii="Segoe UI Emoji" w:hAnsi="Segoe UI Emoji" w:cs="Segoe UI Emoji"/>
+        </w:rPr>
+        <w:t xml:space="preserve">    </w:t>
+      </w:r>
+      <w:proofErr w:type="gramStart"/>
+      <w:r>
+        <w:rPr>
+          <w:rFonts w:ascii="Segoe UI Emoji" w:hAnsi="Segoe UI Emoji" w:cs="Segoe UI Emoji"/>
+        </w:rPr>
+        <w:t>p.service</w:t>
+      </w:r>
+      <w:proofErr w:type="gramEnd"/>
+      <w:r>
+        <w:rPr>
+          <w:rFonts w:ascii="Segoe UI Emoji" w:hAnsi="Segoe UI Emoji" w:cs="Segoe UI Emoji"/>
+        </w:rPr>
+        <w:t>,</w:t>
+      </w:r>
+    </w:p>
+    <w:p>
+      <w:pPr>
+        <w:rPr>
+          <w:rFonts w:ascii="Segoe UI Emoji" w:hAnsi="Segoe UI Emoji" w:cs="Segoe UI Emoji"/>
+        </w:rPr>
+      </w:pPr>
+      <w:r>
+        <w:rPr>
+          <w:rFonts w:ascii="Segoe UI Emoji" w:hAnsi="Segoe UI Emoji" w:cs="Segoe UI Emoji"/>
+        </w:rPr>
+        <w:t xml:space="preserve">    </w:t>
+      </w:r>
+      <w:proofErr w:type="gramStart"/>
+      <w:r>
+        <w:rPr>
+          <w:rFonts w:ascii="Segoe UI Emoji" w:hAnsi="Segoe UI Emoji" w:cs="Segoe UI Emoji"/>
+        </w:rPr>
+        <w:t>p.satisfaction</w:t>
+      </w:r>
+      <w:proofErr w:type="gramEnd"/>
+    </w:p>
+    <w:p>
+      <w:pPr>
+        <w:rPr>
+          <w:rFonts w:ascii="Segoe UI Emoji" w:hAnsi="Segoe UI Emoji" w:cs="Segoe UI Emoji"/>
+        </w:rPr>
+      </w:pPr>
+      <w:r>
+        <w:rPr>
+          <w:rFonts w:ascii="Segoe UI Emoji" w:hAnsi="Segoe UI Emoji" w:cs="Segoe UI Emoji"/>
+        </w:rPr>
+        <w:t>FROM patients p</w:t>
+      </w:r>
+    </w:p>
+    <w:p>
+      <w:pPr>
+        <w:rPr>
+          <w:rFonts w:ascii="Segoe UI Emoji" w:hAnsi="Segoe UI Emoji" w:cs="Segoe UI Emoji"/>
+        </w:rPr>
+      </w:pPr>
+      <w:r>
+        <w:rPr>
+          <w:rFonts w:ascii="Segoe UI Emoji" w:hAnsi="Segoe UI Emoji" w:cs="Segoe UI Emoji"/>
+        </w:rPr>
+        <w:t xml:space="preserve">WHERE </w:t>
+      </w:r>
+      <w:proofErr w:type="gramStart"/>
+      <w:r>
+        <w:rPr>
+          <w:rFonts w:ascii="Segoe UI Emoji" w:hAnsi="Segoe UI Emoji" w:cs="Segoe UI Emoji"/>
+        </w:rPr>
+        <w:t>p.service</w:t>
+      </w:r>
+      <w:proofErr w:type="gramEnd"/>
+      <w:r>
+        <w:rPr>
+          <w:rFonts w:ascii="Segoe UI Emoji" w:hAnsi="Segoe UI Emoji" w:cs="Segoe UI Emoji"/>
+        </w:rPr>
+        <w:t xml:space="preserve"> IN (</w:t>
+      </w:r>
+    </w:p>
+    <w:p>
+      <w:pPr>
+        <w:rPr>
+          <w:rFonts w:ascii="Segoe UI Emoji" w:hAnsi="Segoe UI Emoji" w:cs="Segoe UI Emoji"/>
+        </w:rPr>
+      </w:pPr>
+      <w:r>
+        <w:rPr>
+          <w:rFonts w:ascii="Segoe UI Emoji" w:hAnsi="Segoe UI Emoji" w:cs="Segoe UI Emoji"/>
+        </w:rPr>
+        <w:t xml:space="preserve">    SELECT service </w:t>
+      </w:r>
+    </w:p>
+    <w:p>
+      <w:pPr>
+        <w:rPr>
+          <w:rFonts w:ascii="Segoe UI Emoji" w:hAnsi="Segoe UI Emoji" w:cs="Segoe UI Emoji"/>
+        </w:rPr>
+      </w:pPr>
+      <w:r>
+        <w:rPr>
+          <w:rFonts w:ascii="Segoe UI Emoji" w:hAnsi="Segoe UI Emoji" w:cs="Segoe UI Emoji"/>
+        </w:rPr>
+        <w:t xml:space="preserve">    FROM services_weekly</w:t>
+      </w:r>
+    </w:p>
+    <w:p>
+      <w:pPr>
+        <w:rPr>
+          <w:rFonts w:ascii="Segoe UI Emoji" w:hAnsi="Segoe UI Emoji" w:cs="Segoe UI Emoji"/>
+        </w:rPr>
+      </w:pPr>
+      <w:r>
+        <w:rPr>
+          <w:rFonts w:ascii="Segoe UI Emoji" w:hAnsi="Segoe UI Emoji" w:cs="Segoe UI Emoji"/>
+        </w:rPr>
+        <w:t xml:space="preserve">    WHERE patients_refused &gt; 0</w:t>
+      </w:r>
+    </w:p>
+    <w:p>
+      <w:pPr>
+        <w:rPr>
+          <w:rFonts w:ascii="Segoe UI Emoji" w:hAnsi="Segoe UI Emoji" w:cs="Segoe UI Emoji"/>
+        </w:rPr>
+      </w:pPr>
+      <w:r>
+        <w:rPr>
+          <w:rFonts w:ascii="Segoe UI Emoji" w:hAnsi="Segoe UI Emoji" w:cs="Segoe UI Emoji"/>
+        </w:rPr>
+        <w:t>)</w:t>
+      </w:r>
+    </w:p>
+    <w:p>
+      <w:pPr>
+        <w:rPr>
+          <w:rFonts w:ascii="Segoe UI Emoji" w:hAnsi="Segoe UI Emoji" w:cs="Segoe UI Emoji"/>
+        </w:rPr>
+      </w:pPr>
+      <w:r>
+        <w:rPr>
+          <w:rFonts w:ascii="Segoe UI Emoji" w:hAnsi="Segoe UI Emoji" w:cs="Segoe UI Emoji"/>
+        </w:rPr>
+        <w:t xml:space="preserve">AND </w:t>
+      </w:r>
+      <w:proofErr w:type="gramStart"/>
+      <w:r>
+        <w:rPr>
+          <w:rFonts w:ascii="Segoe UI Emoji" w:hAnsi="Segoe UI Emoji" w:cs="Segoe UI Emoji"/>
+        </w:rPr>
+        <w:t>p.service</w:t>
+      </w:r>
+      <w:proofErr w:type="gramEnd"/>
+      <w:r>
+        <w:rPr>
+          <w:rFonts w:ascii="Segoe UI Emoji" w:hAnsi="Segoe UI Emoji" w:cs="Segoe UI Emoji"/>
+        </w:rPr>
+        <w:t xml:space="preserve"> IN (</w:t>
+      </w:r>
+    </w:p>
+    <w:p>
+      <w:pPr>
+        <w:rPr>
+          <w:rFonts w:ascii="Segoe UI Emoji" w:hAnsi="Segoe UI Emoji" w:cs="Segoe UI Emoji"/>
+        </w:rPr>
+      </w:pPr>
+      <w:r>
+        <w:rPr>
+          <w:rFonts w:ascii="Segoe UI Emoji" w:hAnsi="Segoe UI Emoji" w:cs="Segoe UI Emoji"/>
+        </w:rPr>
+        <w:t xml:space="preserve">    SELECT service </w:t>
+      </w:r>
+    </w:p>
+    <w:p>
+      <w:pPr>
+        <w:rPr>
+          <w:rFonts w:ascii="Segoe UI Emoji" w:hAnsi="Segoe UI Emoji" w:cs="Segoe UI Emoji"/>
+        </w:rPr>
+      </w:pPr>
+      <w:r>
+        <w:rPr>
+          <w:rFonts w:ascii="Segoe UI Emoji" w:hAnsi="Segoe UI Emoji" w:cs="Segoe UI Emoji"/>
+        </w:rPr>
+        <w:t xml:space="preserve">    FROM services_weekly</w:t>
+      </w:r>
+    </w:p>
+    <w:p>
+      <w:pPr>
+        <w:rPr>
+          <w:rFonts w:ascii="Segoe UI Emoji" w:hAnsi="Segoe UI Emoji" w:cs="Segoe UI Emoji"/>
+        </w:rPr>
+      </w:pPr>
+      <w:r>
+        <w:rPr>
+          <w:rFonts w:ascii="Segoe UI Emoji" w:hAnsi="Segoe UI Emoji" w:cs="Segoe UI Emoji"/>
+        </w:rPr>
+        <w:t xml:space="preserve">    GROUP BY service</w:t>
+      </w:r>
+    </w:p>
+    <w:p>
+      <w:pPr>
+        <w:rPr>
+          <w:rFonts w:ascii="Segoe UI Emoji" w:hAnsi="Segoe UI Emoji" w:cs="Segoe UI Emoji"/>
+        </w:rPr>
+      </w:pPr>
+      <w:r>
+        <w:rPr>
+          <w:rFonts w:ascii="Segoe UI Emoji" w:hAnsi="Segoe UI Emoji" w:cs="Segoe UI Emoji"/>
+        </w:rPr>
+        <w:t xml:space="preserve">    HAVING </w:t>
+      </w:r>
+      <w:proofErr w:type="gramStart"/>
+      <w:r>
+        <w:rPr>
+          <w:rFonts w:ascii="Segoe UI Emoji" w:hAnsi="Segoe UI Emoji" w:cs="Segoe UI Emoji"/>
+        </w:rPr>
+        <w:t>AVG(</w:t>
+      </w:r>
+      <w:proofErr w:type="gramEnd"/>
+      <w:r>
+        <w:rPr>
+          <w:rFonts w:ascii="Segoe UI Emoji" w:hAnsi="Segoe UI Emoji" w:cs="Segoe UI Emoji"/>
+        </w:rPr>
+        <w:t>patient_satisfaction) &lt; (</w:t>
+      </w:r>
+    </w:p>
+    <w:p>
+      <w:pPr>
+        <w:rPr>
+          <w:rFonts w:ascii="Segoe UI Emoji" w:hAnsi="Segoe UI Emoji" w:cs="Segoe UI Emoji"/>
+        </w:rPr>
+      </w:pPr>
+      <w:r>
+        <w:rPr>
+          <w:rFonts w:ascii="Segoe UI Emoji" w:hAnsi="Segoe UI Emoji" w:cs="Segoe UI Emoji"/>
+        </w:rPr>
+        <w:t xml:space="preserve">        SELECT </w:t>
+      </w:r>
+      <w:proofErr w:type="gramStart"/>
+      <w:r>
+        <w:rPr>
+          <w:rFonts w:ascii="Segoe UI Emoji" w:hAnsi="Segoe UI Emoji" w:cs="Segoe UI Emoji"/>
+        </w:rPr>
+        <w:t>AVG(</w:t>
+      </w:r>
+      <w:proofErr w:type="gramEnd"/>
+      <w:r>
+        <w:rPr>
+          <w:rFonts w:ascii="Segoe UI Emoji" w:hAnsi="Segoe UI Emoji" w:cs="Segoe UI Emoji"/>
+        </w:rPr>
+        <w:t xml:space="preserve">patient_satisfaction) </w:t>
+      </w:r>
+    </w:p>
+    <w:p>
+      <w:pPr>
+        <w:rPr>
+          <w:rFonts w:ascii="Segoe UI Emoji" w:hAnsi="Segoe UI Emoji" w:cs="Segoe UI Emoji"/>
+        </w:rPr>
+      </w:pPr>
+      <w:r>
+        <w:rPr>
+          <w:rFonts w:ascii="Segoe UI Emoji" w:hAnsi="Segoe UI Emoji" w:cs="Segoe UI Emoji"/>
+        </w:rPr>
+        <w:t xml:space="preserve">        FROM services_weekly</w:t>
+      </w:r>
+    </w:p>
+    <w:p>
+      <w:pPr>
+        <w:rPr>
+          <w:rFonts w:ascii="Segoe UI Emoji" w:hAnsi="Segoe UI Emoji" w:cs="Segoe UI Emoji"/>
+        </w:rPr>
+      </w:pPr>
+      <w:r>
+        <w:rPr>
+          <w:rFonts w:ascii="Segoe UI Emoji" w:hAnsi="Segoe UI Emoji" w:cs="Segoe UI Emoji"/>
+        </w:rPr>
+        <w:lastRenderedPageBreak/>
+        <w:t xml:space="preserve">    )</w:t>
+      </w:r>
+    </w:p>
+    <w:p>
+      <w:pPr>
+        <w:rPr>
+          <w:rFonts w:ascii="Segoe UI Emoji" w:hAnsi="Segoe UI Emoji" w:cs="Segoe UI Emoji"/>
+        </w:rPr>
+      </w:pPr>
+      <w:r>
+        <w:rPr>
+          <w:rFonts w:ascii="Segoe UI Emoji" w:hAnsi="Segoe UI Emoji" w:cs="Segoe UI Emoji"/>
+        </w:rPr>
+        <w:t>);</w:t>
+      </w:r>
+    </w:p>
+    <w:p>
+      <w:pPr>
+        <w:rPr>
+          <w:rFonts w:ascii="Segoe UI Emoji" w:hAnsi="Segoe UI Emoji" w:cs="Segoe UI Emoji"/>
+        </w:rPr>
+      </w:pPr>
+      <w:r>
+        <w:rPr>
+          <w:rFonts w:ascii="Segoe UI Emoji" w:hAnsi="Segoe UI Emoji" w:cs="Segoe UI Emoji"/>
+        </w:rPr>
+        <w:t xml:space="preserve">This challenge helped me realize how </w:t>
       </w:r>
       <w:r>
         <w:rPr>
@@ -243,240 +623,13 @@
           <w:b/>
           <w:bCs/>
         </w:rPr>
-        <w:t>staff utilisation report</w:t>
-      </w:r>
-      <w:r>
-        <w:rPr>
-          <w:rFonts w:ascii="Segoe UI Emoji" w:hAnsi="Segoe UI Emoji" w:cs="Segoe UI Emoji"/>
-        </w:rPr>
-        <w:t xml:space="preserve"> showing all staff members (staff_id, staff_name, role, service) and the </w:t>
-      </w:r>
-      <w:r>
-        <w:rPr>
-          <w:rFonts w:ascii="Segoe UI Emoji" w:hAnsi="Segoe UI Emoji" w:cs="Segoe UI Emoji"/>
-          <w:b/>
-          <w:bCs/>
-        </w:rPr>
-        <w:t>count of weeks they were present</w:t>
-      </w:r>
-      <w:r>
-        <w:rPr>
-          <w:rFonts w:ascii="Segoe UI Emoji" w:hAnsi="Segoe UI Emoji" w:cs="Segoe UI Emoji"/>
-        </w:rPr>
-        <w:t xml:space="preserve"> (from staff_schedule).</w:t>
-      </w:r>
-      <w:r>
-        <w:rPr>
-          <w:rFonts w:ascii="Segoe UI Emoji" w:hAnsi="Segoe UI Emoji" w:cs="Segoe UI Emoji"/>
-        </w:rPr>
-        <w:br/>
-        <w:t>Include staff members even if they have no schedule records, and order by weeks present (descending).</w:t>
-      </w:r>
-    </w:p>
-    <w:p>
-      <w:pPr>
-        <w:rPr>
-          <w:rFonts w:ascii="Segoe UI Emoji" w:hAnsi="Segoe UI Emoji" w:cs="Segoe UI Emoji"/>
-        </w:rPr>
-      </w:pPr>
-      <w:r>
-        <w:rPr>
-          <w:rFonts w:ascii="Segoe UI Emoji" w:hAnsi="Segoe UI Emoji" w:cs="Segoe UI Emoji"/>
-        </w:rPr>
-        <w:t xml:space="preserve">🧠 </w:t>
-      </w:r>
-      <w:r>
-        <w:rPr>
-          <w:rFonts w:ascii="Segoe UI Emoji" w:hAnsi="Segoe UI Emoji" w:cs="Segoe UI Emoji"/>
-          <w:b/>
-          <w:bCs/>
-        </w:rPr>
-        <w:t>SQL Query:</w:t>
-      </w:r>
-    </w:p>
-    <w:p>
-      <w:pPr>
-        <w:rPr>
-          <w:rFonts w:ascii="Segoe UI Emoji" w:hAnsi="Segoe UI Emoji" w:cs="Segoe UI Emoji"/>
-        </w:rPr>
-      </w:pPr>
-      <w:r>
-        <w:rPr>
-          <w:rFonts w:ascii="Segoe UI Emoji" w:hAnsi="Segoe UI Emoji" w:cs="Segoe UI Emoji"/>
-        </w:rPr>
-        <w:t xml:space="preserve">SELECT </w:t>
-      </w:r>
-    </w:p>
-    <w:p>
-      <w:pPr>
-        <w:rPr>
-          <w:rFonts w:ascii="Segoe UI Emoji" w:hAnsi="Segoe UI Emoji" w:cs="Segoe UI Emoji"/>
-        </w:rPr>
-      </w:pPr>
-      <w:r>
-        <w:rPr>
-          <w:rFonts w:ascii="Segoe UI Emoji" w:hAnsi="Segoe UI Emoji" w:cs="Segoe UI Emoji"/>
-        </w:rPr>
-        <w:t xml:space="preserve">    s.staff_id,</w:t>
-      </w:r>
-    </w:p>
-    <w:p>
-      <w:pPr>
-        <w:rPr>
-          <w:rFonts w:ascii="Segoe UI Emoji" w:hAnsi="Segoe UI Emoji" w:cs="Segoe UI Emoji"/>
-        </w:rPr>
-      </w:pPr>
-      <w:r>
-        <w:rPr>
-          <w:rFonts w:ascii="Segoe UI Emoji" w:hAnsi="Segoe UI Emoji" w:cs="Segoe UI Emoji"/>
-        </w:rPr>
-        <w:t xml:space="preserve">    s.staff_name,</w:t>
-      </w:r>
-    </w:p>
-    <w:p>
-      <w:pPr>
-        <w:rPr>
-          <w:rFonts w:ascii="Segoe UI Emoji" w:hAnsi="Segoe UI Emoji" w:cs="Segoe UI Emoji"/>
-        </w:rPr>
-      </w:pPr>
-      <w:r>
-        <w:rPr>
-          <w:rFonts w:ascii="Segoe UI Emoji" w:hAnsi="Segoe UI Emoji" w:cs="Segoe UI Emoji"/>
-        </w:rPr>
-        <w:t xml:space="preserve">    s.role,</w:t>
-      </w:r>
-    </w:p>
-    <w:p>
-      <w:pPr>
-        <w:rPr>
-          <w:rFonts w:ascii="Segoe UI Emoji" w:hAnsi="Segoe UI Emoji" w:cs="Segoe UI Emoji"/>
-        </w:rPr>
-      </w:pPr>
-      <w:r>
-        <w:rPr>
-          <w:rFonts w:ascii="Segoe UI Emoji" w:hAnsi="Segoe UI Emoji" w:cs="Segoe UI Emoji"/>
-        </w:rPr>
-        <w:t xml:space="preserve">    s.service,</w:t>
-      </w:r>
-    </w:p>
-    <w:p>
-      <w:pPr>
-        <w:rPr>
-          <w:rFonts w:ascii="Segoe UI Emoji" w:hAnsi="Segoe UI Emoji" w:cs="Segoe UI Emoji"/>
-        </w:rPr>
-      </w:pPr>
-      <w:r>
-        <w:rPr>
-          <w:rFonts w:ascii="Segoe UI Emoji" w:hAnsi="Segoe UI Emoji" w:cs="Segoe UI Emoji"/>
-        </w:rPr>
-        <w:t xml:space="preserve">    SUM(COALESCE(ss.present, 0)) AS weeks_present</w:t>
-      </w:r>
-    </w:p>
-    <w:p>
-      <w:pPr>
-        <w:rPr>
-          <w:rFonts w:ascii="Segoe UI Emoji" w:hAnsi="Segoe UI Emoji" w:cs="Segoe UI Emoji"/>
-        </w:rPr>
-      </w:pPr>
-      <w:r>
-        <w:rPr>
-          <w:rFonts w:ascii="Segoe UI Emoji" w:hAnsi="Segoe UI Emoji" w:cs="Segoe UI Emoji"/>
-        </w:rPr>
-        <w:t>FROM staff s</w:t>
-      </w:r>
-    </w:p>
-    <w:p>
-      <w:pPr>
-        <w:rPr>
-          <w:rFonts w:ascii="Segoe UI Emoji" w:hAnsi="Segoe UI Emoji" w:cs="Segoe UI Emoji"/>
-        </w:rPr>
-      </w:pPr>
-      <w:r>
-        <w:rPr>
-          <w:rFonts w:ascii="Segoe UI Emoji" w:hAnsi="Segoe UI Emoji" w:cs="Segoe UI Emoji"/>
-        </w:rPr>
-        <w:t>LEFT JOIN staff_schedule ss ON s.staff_id = ss.staff_id</w:t>
-      </w:r>
-    </w:p>
-    <w:p>
-      <w:pPr>
-        <w:rPr>
-          <w:rFonts w:ascii="Segoe UI Emoji" w:hAnsi="Segoe UI Emoji" w:cs="Segoe UI Emoji"/>
-        </w:rPr>
-      </w:pPr>
-      <w:r>
-        <w:rPr>
-          <w:rFonts w:ascii="Segoe UI Emoji" w:hAnsi="Segoe UI Emoji" w:cs="Segoe UI Emoji"/>
-        </w:rPr>
-        <w:t>GROUP BY s.staff_id, s.staff_name, s.role, s.service</w:t>
-      </w:r>
-    </w:p>
-    <w:p>
-      <w:pPr>
-        <w:rPr>
-          <w:rFonts w:ascii="Segoe UI Emoji" w:hAnsi="Segoe UI Emoji" w:cs="Segoe UI Emoji"/>
-        </w:rPr>
-      </w:pPr>
-      <w:r>
-        <w:rPr>
-          <w:rFonts w:ascii="Segoe UI Emoji" w:hAnsi="Segoe UI Emoji" w:cs="Segoe UI Emoji"/>
-        </w:rPr>
-        <w:t>ORDER BY weeks_present DESC;</w:t>
-      </w:r>
-    </w:p>
-    <w:p>
-      <w:pPr>
-        <w:rPr>
-          <w:rFonts w:ascii="Segoe UI Emoji" w:hAnsi="Segoe UI Emoji" w:cs="Segoe UI Emoji"/>
-        </w:rPr>
-      </w:pPr>
-      <w:r>
-        <w:rPr>
-          <w:rFonts w:ascii="Segoe UI Emoji" w:hAnsi="Segoe UI Emoji" w:cs="Segoe UI Emoji"/>
-        </w:rPr>
-        <w:t xml:space="preserve">This challenge made me realize how </w:t>
-      </w:r>
-      <w:r>
-        <w:rPr>
-          <w:rFonts w:ascii="Segoe UI Emoji" w:hAnsi="Segoe UI Emoji" w:cs="Segoe UI Emoji"/>
-          <w:b/>
-          <w:bCs/>
-        </w:rPr>
-        <w:t>LEFT JOIN</w:t>
-      </w:r>
-      <w:r>
-        <w:rPr>
-          <w:rFonts w:ascii="Segoe UI Emoji" w:hAnsi="Segoe UI Emoji" w:cs="Segoe UI Emoji"/>
-        </w:rPr>
-        <w:t xml:space="preserve"> and </w:t>
-      </w:r>
-      <w:r>
-        <w:rPr>
-          <w:rFonts w:ascii="Segoe UI Emoji" w:hAnsi="Segoe UI Emoji" w:cs="Segoe UI Emoji"/>
-          <w:b/>
-          <w:bCs/>
-        </w:rPr>
-        <w:t>RIGHT JOIN</w:t>
-      </w:r>
-      <w:r>
-        <w:rPr>
-          <w:rFonts w:ascii="Segoe UI Emoji" w:hAnsi="Segoe UI Emoji" w:cs="Segoe UI Emoji"/>
-        </w:rPr>
-        <w:t xml:space="preserve"> are not just about connecting tables — they’re about ensuring </w:t>
-      </w:r>
-      <w:r>
-        <w:rPr>
-          <w:rFonts w:ascii="Segoe UI Emoji" w:hAnsi="Segoe UI Emoji" w:cs="Segoe UI Emoji"/>
-          <w:b/>
-          <w:bCs/>
-        </w:rPr>
-        <w:t>no data is left behind</w:t>
-      </w:r>
-      <w:r>
-        <w:rPr>
-          <w:rFonts w:ascii="Segoe UI Emoji" w:hAnsi="Segoe UI Emoji" w:cs="Segoe UI Emoji"/>
-        </w:rPr>
-        <w:t>! 🚀</w:t>
+        <w:t>subqueries</w:t>
+      </w:r>
+      <w:r>
+        <w:rPr>
+          <w:rFonts w:ascii="Segoe UI Emoji" w:hAnsi="Segoe UI Emoji" w:cs="Segoe UI Emoji"/>
+        </w:rPr>
+        <w:t xml:space="preserve"> can make queries more dynamic, allowing us to analyze relationships and conditions across multiple tables — all within a single statement! 🚀</w:t>
       </w:r>
     </w:p>
     <w:p>
@@ -542,26 +695,21 @@
         </w:rPr>
         <w:t>@DPDzero</w:t>
       </w:r>
-      <w:r>
-        <w:rPr>
-          <w:rFonts w:ascii="Segoe UI Emoji" w:hAnsi="Segoe UI Emoji" w:cs="Segoe UI Emoji"/>
-        </w:rPr>
-        <w:t>.</w:t>
-      </w:r>
-    </w:p>
-    <w:p>
-      <w:pPr>
-        <w:rPr>
-          <w:rFonts w:ascii="Segoe UI Emoji" w:hAnsi="Segoe UI Emoji" w:cs="Segoe UI Emoji"/>
-        </w:rPr>
-      </w:pPr>
-      <w:r>
-        <w:rPr>
-          <w:rFonts w:ascii="Segoe UI Emoji" w:hAnsi="Segoe UI Emoji" w:cs="Segoe UI Emoji"/>
-        </w:rPr>
-        <w:t>#IDCWithSQL #IndianDataClub #SQLChallenge #LearnWithIDC #SQLLearning #DataAnalytics #DataScience #Database #21DaysChallenge #DPDzero</w:t>
-      </w:r>
-    </w:p>
+    </w:p>
+    <w:p>
+      <w:pPr>
+        <w:rPr>
+          <w:rFonts w:ascii="Segoe UI Emoji" w:hAnsi="Segoe UI Emoji" w:cs="Segoe UI Emoji"/>
+        </w:rPr>
+      </w:pPr>
+      <w:r>
+        <w:rPr>
+          <w:rFonts w:ascii="Segoe UI Emoji" w:hAnsi="Segoe UI Emoji" w:cs="Segoe UI Emoji"/>
+        </w:rPr>
+        <w:t>#IDCWithSQL #IndianDataClub #SQLChallenge #LearnWithIDC #SQLLearning #DataAnalytics #DataScience #Database #21DaysChallenge #DPDzero #Subquery #NestedQueries #SQL</w:t>
+      </w:r>
+    </w:p>
+    <w:p/>
     <w:sectPr>
       <w:pgSz w:w="11906" w:h="16838"/>
       <w:pgMar w:top="1440" w:right="1440" w:bottom="1440" w:left="1440" w:header="708" w:footer="708" w:gutter="0"/>

</xml_diff>